<commit_message>
Finalized 1st Draft Bug Form
</commit_message>
<xml_diff>
--- a/Fall_2017/work/moiucihdaa/p4/Response-For-Bug.docx
+++ b/Fall_2017/work/moiucihdaa/p4/Response-For-Bug.docx
@@ -484,15 +484,7 @@
         <w:rPr>
           <w:rFonts w:ascii="TrebuchetMS" w:hAnsi="TrebuchetMS" w:cs="TrebuchetMS"/>
         </w:rPr>
-        <w:t>Since your invoice appears to violate Minn</w:t>
-      </w:r>
-      <w:bookmarkStart w:id="0" w:name="_GoBack"/>
-      <w:bookmarkEnd w:id="0"/>
-      <w:r>
-        <w:rPr>
-          <w:rFonts w:ascii="TrebuchetMS" w:hAnsi="TrebuchetMS" w:cs="TrebuchetMS"/>
-        </w:rPr>
-        <w:t xml:space="preserve">esota law I do not plan to pay it. </w:t>
+        <w:t xml:space="preserve">Since your invoice appears to violate Minnesota law I do not plan to pay it. </w:t>
       </w:r>
       <w:r>
         <w:rPr>
@@ -575,8 +567,8 @@
         <w:tblLook w:val="04A0" w:firstRow="1" w:lastRow="0" w:firstColumn="1" w:lastColumn="0" w:noHBand="0" w:noVBand="1"/>
       </w:tblPr>
       <w:tblGrid>
-        <w:gridCol w:w="5868"/>
-        <w:gridCol w:w="2988"/>
+        <w:gridCol w:w="5702"/>
+        <w:gridCol w:w="2938"/>
       </w:tblGrid>
       <w:tr>
         <w:tc>
@@ -585,7 +577,7 @@
             <w:tcBorders>
               <w:top w:val="nil"/>
               <w:left w:val="nil"/>
-              <w:bottom w:val="nil"/>
+              <w:bottom w:val="single" w:sz="4" w:space="0" w:color="auto"/>
               <w:right w:val="nil"/>
             </w:tcBorders>
           </w:tcPr>
@@ -607,7 +599,7 @@
             <w:tcBorders>
               <w:top w:val="nil"/>
               <w:left w:val="nil"/>
-              <w:bottom w:val="nil"/>
+              <w:bottom w:val="single" w:sz="4" w:space="0" w:color="auto"/>
               <w:right w:val="nil"/>
             </w:tcBorders>
           </w:tcPr>
@@ -664,7 +656,17 @@
           <w:i/>
           <w:iCs/>
         </w:rPr>
-        <w:t xml:space="preserve">Tenant’s Signature                                                             </w:t>
+        <w:t xml:space="preserve">Tenant’s Signature                             </w:t>
+      </w:r>
+      <w:bookmarkStart w:id="0" w:name="_GoBack"/>
+      <w:bookmarkEnd w:id="0"/>
+      <w:r>
+        <w:rPr>
+          <w:rFonts w:ascii="TrebuchetMS" w:hAnsi="TrebuchetMS" w:cs="TrebuchetMS"/>
+          <w:i/>
+          <w:iCs/>
+        </w:rPr>
+        <w:t xml:space="preserve">                                </w:t>
       </w:r>
       <w:r>
         <w:rPr>
@@ -858,7 +860,7 @@
     <w:lsdException w:name="Table Web 2" w:semiHidden="1" w:unhideWhenUsed="1"/>
     <w:lsdException w:name="Table Web 3" w:semiHidden="1" w:unhideWhenUsed="1"/>
     <w:lsdException w:name="Balloon Text" w:semiHidden="1" w:unhideWhenUsed="1"/>
-    <w:lsdException w:name="Table Grid" w:semiHidden="1" w:uiPriority="59" w:unhideWhenUsed="1"/>
+    <w:lsdException w:name="Table Grid" w:uiPriority="59"/>
     <w:lsdException w:name="Table Theme" w:semiHidden="1" w:unhideWhenUsed="1"/>
     <w:lsdException w:name="Placeholder Text" w:semiHidden="1"/>
     <w:lsdException w:name="No Spacing" w:uiPriority="1" w:qFormat="1"/>

</xml_diff>